<commit_message>
Elements de réponse pour la 3.4
</commit_message>
<xml_diff>
--- a/Partie 2/Vincent/Projet_Partie_2.docx
+++ b/Partie 2/Vincent/Projet_Partie_2.docx
@@ -87,7 +87,7 @@
       <w:r>
         <w:rPr/>
         <w:drawing>
-          <wp:inline distT="0" distB="635" distL="0" distR="0">
+          <wp:inline distT="0" distB="0" distL="0" distR="0">
             <wp:extent cx="4662170" cy="3492500"/>
             <wp:effectExtent l="0" t="0" r="0" b="0"/>
             <wp:docPr id="1" name="Image 2" descr="Une image contenant dessin&#10;&#10;Description générée automatiquement"/>
@@ -341,7 +341,39 @@
       </w:pPr>
       <w:r>
         <w:rPr/>
-        <w:t xml:space="preserve">Pour obtenir l’arbre d’expression régulière on parcourt l’arbre de dérivation en profondeur on dessinera uniquement les terminaux sauf les parenthèses et on dessinera qu’un seul fois le terminal si on passe dessus. On obtient donc : </w:t>
+        <w:t xml:space="preserve">Pour obtenir l’arbre d’expression régulière on parcourt l’arbre de dérivation en profondeur </w:t>
+      </w:r>
+      <w:r>
+        <w:rPr/>
+        <w:t>(parcourt des sous-arbres de gauche à droite).</w:t>
+      </w:r>
+      <w:r>
+        <w:rPr/>
+        <w:t xml:space="preserve"> </w:t>
+      </w:r>
+      <w:r>
+        <w:rPr/>
+        <w:t>O</w:t>
+      </w:r>
+      <w:r>
+        <w:rPr/>
+        <w:t>n dessinera uniquement les terminaux sauf les parenthèses et on dessinera qu’un</w:t>
+      </w:r>
+      <w:r>
+        <w:rPr/>
+        <w:t>e</w:t>
+      </w:r>
+      <w:r>
+        <w:rPr/>
+        <w:t xml:space="preserve"> seul</w:t>
+      </w:r>
+      <w:r>
+        <w:rPr/>
+        <w:t>e</w:t>
+      </w:r>
+      <w:r>
+        <w:rPr/>
+        <w:t xml:space="preserve"> fois le terminal si on passe dessus. On obtient donc : </w:t>
       </w:r>
     </w:p>
     <w:p>
@@ -363,7 +395,7 @@
       <w:r>
         <w:rPr/>
         <w:drawing>
-          <wp:inline distT="0" distB="5715" distL="0" distR="5715">
+          <wp:inline distT="0" distB="0" distL="0" distR="0">
             <wp:extent cx="2331085" cy="2331085"/>
             <wp:effectExtent l="0" t="0" r="0" b="0"/>
             <wp:docPr id="2" name="Image 4" descr="Une image contenant objet, horloge&#10;&#10;Description générée automatiquement"/>
@@ -463,6 +495,16 @@
       </w:pPr>
       <w:r>
         <w:rPr/>
+        <w:t xml:space="preserve">Les symboles ‘+’ et ’.’ ont comme successeurs gauche (droit) tous ce qui se situe à leur gauche (droite) dans l’expression régulière, en respectant les parenthèses si il y en a. Le symbole ‘*’ ne possède qu’un successeur, celui de gauche qui est une partie de l’expression régulière sur laquelle il s’applique. Le symbole ‘#’ n’a pas de successeurs, mais a comme prédécesseur le dernier symbole de l’expression régulière. </w:t>
+      </w:r>
+    </w:p>
+    <w:p>
+      <w:pPr>
+        <w:pStyle w:val="Normal"/>
+        <w:rPr/>
+      </w:pPr>
+      <w:r>
+        <w:rPr/>
       </w:r>
     </w:p>
     <w:sectPr>
@@ -484,7 +526,6 @@
     <w:rPrDefault>
       <w:rPr>
         <w:rFonts w:ascii="Calibri" w:hAnsi="Calibri" w:eastAsia="Calibri" w:cs="" w:asciiTheme="minorHAnsi" w:cstheme="minorBidi" w:eastAsiaTheme="minorHAnsi" w:hAnsiTheme="minorHAnsi"/>
-        <w:sz w:val="24"/>
         <w:szCs w:val="24"/>
         <w:lang w:val="fr-FR" w:eastAsia="en-US" w:bidi="ar-SA"/>
       </w:rPr>
@@ -878,7 +919,7 @@
     </w:pPr>
     <w:rPr>
       <w:rFonts w:ascii="Calibri" w:hAnsi="Calibri" w:eastAsia="Calibri" w:cs="" w:asciiTheme="minorHAnsi" w:cstheme="minorBidi" w:eastAsiaTheme="minorHAnsi" w:hAnsiTheme="minorHAnsi"/>
-      <w:color w:val="auto"/>
+      <w:color w:val="00000A"/>
       <w:kern w:val="0"/>
       <w:sz w:val="24"/>
       <w:szCs w:val="24"/>

</xml_diff>